<commit_message>
completed doc for cover sheet
</commit_message>
<xml_diff>
--- a/hw6.docx
+++ b/hw6.docx
@@ -3,10 +3,16 @@
 <w:document xmlns:wpc="http://schemas.microsoft.com/office/word/2010/wordprocessingCanvas" xmlns:cx="http://schemas.microsoft.com/office/drawing/2014/chartex" xmlns:cx1="http://schemas.microsoft.com/office/drawing/2015/9/8/chartex" xmlns:cx2="http://schemas.microsoft.com/office/drawing/2015/10/21/chartex" xmlns:mc="http://schemas.openxmlformats.org/markup-compatibility/2006" xmlns:o="urn:schemas-microsoft-com:office:office" xmlns:r="http://schemas.openxmlformats.org/officeDocument/2006/relationships" xmlns:m="http://schemas.openxmlformats.org/officeDocument/2006/math" xmlns:v="urn:schemas-microsoft-com:vml" xmlns:wp14="http://schemas.microsoft.com/office/word/2010/wordprocessingDrawing" xmlns:wp="http://schemas.openxmlformats.org/drawingml/2006/wordprocessingDrawing" xmlns:w10="urn:schemas-microsoft-com:office:word" xmlns:w="http://schemas.openxmlformats.org/wordprocessingml/2006/main" xmlns:w14="http://schemas.microsoft.com/office/word/2010/wordml" xmlns:w15="http://schemas.microsoft.com/office/word/2012/wordml" xmlns:w16se="http://schemas.microsoft.com/office/word/2015/wordml/symex" xmlns:wpg="http://schemas.microsoft.com/office/word/2010/wordprocessingGroup" xmlns:wpi="http://schemas.microsoft.com/office/word/2010/wordprocessingInk" xmlns:wne="http://schemas.microsoft.com/office/word/2006/wordml" xmlns:wps="http://schemas.microsoft.com/office/word/2010/wordprocessingShape" mc:Ignorable="w14 w15 w16se wp14">
   <w:body>
     <w:p>
-      <w:bookmarkStart w:id="0" w:name="_GoBack"/>
-      <w:bookmarkEnd w:id="0"/>
-      <w:r>
-        <w:t>Grant Ikehara, Cameron Healy, Dominic Soares</w:t>
+      <w:r>
+        <w:t xml:space="preserve">Grant </w:t>
+      </w:r>
+      <w:proofErr w:type="spellStart"/>
+      <w:r>
+        <w:t>Ikehara</w:t>
+      </w:r>
+      <w:proofErr w:type="spellEnd"/>
+      <w:r>
+        <w:t>, Cameron Healy, Dominic Soares</w:t>
       </w:r>
     </w:p>
     <w:p>
@@ -44,7 +50,10 @@
         </w:numPr>
       </w:pPr>
       <w:r>
-        <w:t>We made a function that takes the tables and determines their length to figure out how many instances will be in the test and remainder set.</w:t>
+        <w:t>We made a function that takes the tables and determines their length to figure out how many instances will b</w:t>
+      </w:r>
+      <w:r>
+        <w:t>e in the test and remainder set and then partitioned the data based on those size values.</w:t>
       </w:r>
     </w:p>
     <w:p>
@@ -59,7 +68,10 @@
         <w:t>We made a bootstrapping function that can take a rem</w:t>
       </w:r>
       <w:r>
-        <w:t>ainder set of instances and the N variable that specifies the number of trees, which is the number of bootstrap lists. When creating the tree, we use the bootstrap sample, and randomly selecting attributes, we end up with 20 different trees.</w:t>
+        <w:t>ainder set of instances and the N variable that specifies the number of trees, which is the number of bootstrap lists.</w:t>
+      </w:r>
+      <w:r>
+        <w:t xml:space="preserve"> The function returns one list with each sub-list being a bootstrap set of instances, so when we loop to create each tree for the random forest, we also iterate over the bootstrap list to use each sub-list bootstrap sample to create the tree by randomly selecting attributes.</w:t>
       </w:r>
     </w:p>
     <w:p>
@@ -86,7 +98,28 @@
         </w:numPr>
       </w:pPr>
       <w:r>
-        <w:t>Using the trees that were stored, we use them to classify the test set by using majority voting from the 7 results per instance, and get the overall accuracy after prediction on the test set.</w:t>
+        <w:t>Using the trees that were stored, we</w:t>
+      </w:r>
+      <w:r>
+        <w:t xml:space="preserve"> added code that</w:t>
+      </w:r>
+      <w:r>
+        <w:t xml:space="preserve"> use</w:t>
+      </w:r>
+      <w:r>
+        <w:t>s</w:t>
+      </w:r>
+      <w:r>
+        <w:t xml:space="preserve"> them to classify the </w:t>
+      </w:r>
+      <w:r>
+        <w:t xml:space="preserve">instance that is being classified </w:t>
+      </w:r>
+      <w:r>
+        <w:t>by using majority voting</w:t>
+      </w:r>
+      <w:r>
+        <w:t>.</w:t>
       </w:r>
     </w:p>
     <w:p>
@@ -99,9 +132,15 @@
         <w:t>We passed in the titanic and auto data tables with N = 20, M = 7, and F = 2 to the random forest function to find the accuracy</w:t>
       </w:r>
       <w:r>
+        <w:t xml:space="preserve"> of the Random Forest method</w:t>
+      </w:r>
+      <w:r>
         <w:t xml:space="preserve">. </w:t>
       </w:r>
       <w:r>
+        <w:t xml:space="preserve">The parameters force the program to make 20 trees from random subsets of 2 attributes, then take the 7 best trees to make majority voting predictions when testing on the test set. </w:t>
+      </w:r>
+      <w:r>
         <w:t xml:space="preserve">Each of the </w:t>
       </w:r>
       <w:r>
@@ -121,10 +160,33 @@
     </w:p>
     <w:p>
       <w:r>
-        <w:t>We ran our program with different values of the three parameters N,M,F to determine if the values of the different random forests differ greatly from each other.</w:t>
-      </w:r>
-      <w:r>
-        <w:t xml:space="preserve"> The most accurate trees are highlighted in the results. This result is also compared to the normal tree’s accuracy.</w:t>
+        <w:t>We ran our program with different values of the three para</w:t>
+      </w:r>
+      <w:r>
+        <w:t xml:space="preserve">meters </w:t>
+      </w:r>
+      <w:proofErr w:type="gramStart"/>
+      <w:r>
+        <w:t>N,M</w:t>
+      </w:r>
+      <w:proofErr w:type="gramEnd"/>
+      <w:r>
+        <w:t>,F to determine if those</w:t>
+      </w:r>
+      <w:r>
+        <w:t xml:space="preserve"> values </w:t>
+      </w:r>
+      <w:r>
+        <w:t xml:space="preserve">change the algorithm enough to change the prediction accuracy of the random forest classifier. </w:t>
+      </w:r>
+      <w:r>
+        <w:t xml:space="preserve">The most accurate tree used the parameters, </w:t>
+      </w:r>
+      <w:r>
+        <w:t>N=30, M=15, F=2</w:t>
+      </w:r>
+      <w:r>
+        <w:t>. Trees with polar opposite N and M values were not accurate, but trees with an M value about half of the N value gave accurate trees.</w:t>
       </w:r>
     </w:p>
     <w:p>
@@ -143,12 +205,29 @@
         <w:t>functions,</w:t>
       </w:r>
       <w:r>
-        <w:t xml:space="preserve"> we ran the Wisconsin text file through the forests algorithms to find the accuracy of the random forest and the normal decision tree for comparison.</w:t>
+        <w:t xml:space="preserve"> we ran the Wisconsin text file t</w:t>
+      </w:r>
+      <w:r>
+        <w:t>hrough the random forests algorithm with multiple parameters</w:t>
+      </w:r>
+      <w:r>
+        <w:t xml:space="preserve"> to find the </w:t>
+      </w:r>
+      <w:r>
+        <w:t>most accurate tree and parameters, with a</w:t>
+      </w:r>
+      <w:r>
+        <w:t xml:space="preserve"> normal decision tree for comparison.</w:t>
       </w:r>
     </w:p>
     <w:p/>
     <w:p>
-      <w:r>
+      <w:bookmarkStart w:id="0" w:name="_GoBack"/>
+      <w:bookmarkEnd w:id="0"/>
+    </w:p>
+    <w:p>
+      <w:r>
+        <w:lastRenderedPageBreak/>
         <w:t>Test Results:</w:t>
       </w:r>
     </w:p>
@@ -235,21 +314,24 @@
               <w:jc w:val="center"/>
             </w:pPr>
             <w:r>
-              <w:t>45-55</w:t>
-            </w:r>
-          </w:p>
-        </w:tc>
-        <w:tc>
-          <w:tcPr>
-            <w:tcW w:w="1800" w:type="dxa"/>
-            <w:vAlign w:val="center"/>
-          </w:tcPr>
-          <w:p>
-            <w:pPr>
-              <w:jc w:val="center"/>
-            </w:pPr>
-            <w:r>
-              <w:t>45-55</w:t>
+              <w:t>45-60</w:t>
+            </w:r>
+          </w:p>
+        </w:tc>
+        <w:tc>
+          <w:tcPr>
+            <w:tcW w:w="1800" w:type="dxa"/>
+            <w:vAlign w:val="center"/>
+          </w:tcPr>
+          <w:p>
+            <w:pPr>
+              <w:jc w:val="center"/>
+            </w:pPr>
+            <w:r>
+              <w:t>40</w:t>
+            </w:r>
+            <w:r>
+              <w:t>-55</w:t>
             </w:r>
           </w:p>
         </w:tc>
@@ -301,7 +383,6 @@
           </w:tcPr>
           <w:p>
             <w:r>
-              <w:lastRenderedPageBreak/>
               <w:t>Wisconsin</w:t>
             </w:r>
           </w:p>
@@ -336,6 +417,120 @@
         </w:tc>
       </w:tr>
     </w:tbl>
+    <w:p/>
+    <w:p>
+      <w:r>
+        <w:rPr>
+          <w:noProof/>
+        </w:rPr>
+        <w:drawing>
+          <wp:inline distT="0" distB="0" distL="0" distR="0">
+            <wp:extent cx="5934710" cy="3234690"/>
+            <wp:effectExtent l="0" t="0" r="8890" b="3810"/>
+            <wp:docPr id="2" name="Picture 2"/>
+            <wp:cNvGraphicFramePr>
+              <a:graphicFrameLocks xmlns:a="http://schemas.openxmlformats.org/drawingml/2006/main" noChangeAspect="1"/>
+            </wp:cNvGraphicFramePr>
+            <a:graphic xmlns:a="http://schemas.openxmlformats.org/drawingml/2006/main">
+              <a:graphicData uri="http://schemas.openxmlformats.org/drawingml/2006/picture">
+                <pic:pic xmlns:pic="http://schemas.openxmlformats.org/drawingml/2006/picture">
+                  <pic:nvPicPr>
+                    <pic:cNvPr id="0" name="Picture 1"/>
+                    <pic:cNvPicPr>
+                      <a:picLocks noChangeAspect="1" noChangeArrowheads="1"/>
+                    </pic:cNvPicPr>
+                  </pic:nvPicPr>
+                  <pic:blipFill>
+                    <a:blip r:embed="rId5">
+                      <a:extLst>
+                        <a:ext uri="{28A0092B-C50C-407E-A947-70E740481C1C}">
+                          <a14:useLocalDpi xmlns:a14="http://schemas.microsoft.com/office/drawing/2010/main" val="0"/>
+                        </a:ext>
+                      </a:extLst>
+                    </a:blip>
+                    <a:srcRect/>
+                    <a:stretch>
+                      <a:fillRect/>
+                    </a:stretch>
+                  </pic:blipFill>
+                  <pic:spPr bwMode="auto">
+                    <a:xfrm>
+                      <a:off x="0" y="0"/>
+                      <a:ext cx="5934710" cy="3234690"/>
+                    </a:xfrm>
+                    <a:prstGeom prst="rect">
+                      <a:avLst/>
+                    </a:prstGeom>
+                    <a:noFill/>
+                    <a:ln>
+                      <a:noFill/>
+                    </a:ln>
+                  </pic:spPr>
+                </pic:pic>
+              </a:graphicData>
+            </a:graphic>
+          </wp:inline>
+        </w:drawing>
+      </w:r>
+    </w:p>
+    <w:p>
+      <w:r>
+        <w:rPr>
+          <w:noProof/>
+        </w:rPr>
+        <w:drawing>
+          <wp:inline distT="0" distB="0" distL="0" distR="0">
+            <wp:extent cx="5382895" cy="1362973"/>
+            <wp:effectExtent l="0" t="0" r="8255" b="8890"/>
+            <wp:docPr id="4" name="Picture 4"/>
+            <wp:cNvGraphicFramePr>
+              <a:graphicFrameLocks xmlns:a="http://schemas.openxmlformats.org/drawingml/2006/main" noChangeAspect="1"/>
+            </wp:cNvGraphicFramePr>
+            <a:graphic xmlns:a="http://schemas.openxmlformats.org/drawingml/2006/main">
+              <a:graphicData uri="http://schemas.openxmlformats.org/drawingml/2006/picture">
+                <pic:pic xmlns:pic="http://schemas.openxmlformats.org/drawingml/2006/picture">
+                  <pic:nvPicPr>
+                    <pic:cNvPr id="0" name="Picture 3"/>
+                    <pic:cNvPicPr>
+                      <a:picLocks noChangeAspect="1" noChangeArrowheads="1"/>
+                    </pic:cNvPicPr>
+                  </pic:nvPicPr>
+                  <pic:blipFill rotWithShape="1">
+                    <a:blip r:embed="rId6">
+                      <a:extLst>
+                        <a:ext uri="{28A0092B-C50C-407E-A947-70E740481C1C}">
+                          <a14:useLocalDpi xmlns:a14="http://schemas.microsoft.com/office/drawing/2010/main" val="0"/>
+                        </a:ext>
+                      </a:extLst>
+                    </a:blip>
+                    <a:srcRect b="44176"/>
+                    <a:stretch/>
+                  </pic:blipFill>
+                  <pic:spPr bwMode="auto">
+                    <a:xfrm>
+                      <a:off x="0" y="0"/>
+                      <a:ext cx="5382895" cy="1362973"/>
+                    </a:xfrm>
+                    <a:prstGeom prst="rect">
+                      <a:avLst/>
+                    </a:prstGeom>
+                    <a:noFill/>
+                    <a:ln>
+                      <a:noFill/>
+                    </a:ln>
+                    <a:extLst>
+                      <a:ext uri="{53640926-AAD7-44D8-BBD7-CCE9431645EC}">
+                        <a14:shadowObscured xmlns:a14="http://schemas.microsoft.com/office/drawing/2010/main"/>
+                      </a:ext>
+                    </a:extLst>
+                  </pic:spPr>
+                </pic:pic>
+              </a:graphicData>
+            </a:graphic>
+          </wp:inline>
+        </w:drawing>
+      </w:r>
+    </w:p>
     <w:p/>
     <w:p>
       <w:pPr>
@@ -419,17 +614,23 @@
             <w:pPr>
               <w:jc w:val="center"/>
             </w:pPr>
-          </w:p>
-        </w:tc>
-        <w:tc>
-          <w:tcPr>
-            <w:tcW w:w="1800" w:type="dxa"/>
-            <w:vAlign w:val="center"/>
-          </w:tcPr>
-          <w:p>
-            <w:pPr>
-              <w:jc w:val="center"/>
-            </w:pPr>
+            <w:r>
+              <w:t>35-50</w:t>
+            </w:r>
+          </w:p>
+        </w:tc>
+        <w:tc>
+          <w:tcPr>
+            <w:tcW w:w="1800" w:type="dxa"/>
+            <w:vAlign w:val="center"/>
+          </w:tcPr>
+          <w:p>
+            <w:pPr>
+              <w:jc w:val="center"/>
+            </w:pPr>
+            <w:r>
+              <w:t>50-65</w:t>
+            </w:r>
           </w:p>
         </w:tc>
       </w:tr>
@@ -453,17 +654,23 @@
             <w:pPr>
               <w:jc w:val="center"/>
             </w:pPr>
-          </w:p>
-        </w:tc>
-        <w:tc>
-          <w:tcPr>
-            <w:tcW w:w="1800" w:type="dxa"/>
-            <w:vAlign w:val="center"/>
-          </w:tcPr>
-          <w:p>
-            <w:pPr>
-              <w:jc w:val="center"/>
-            </w:pPr>
+            <w:r>
+              <w:t>70-80</w:t>
+            </w:r>
+          </w:p>
+        </w:tc>
+        <w:tc>
+          <w:tcPr>
+            <w:tcW w:w="1800" w:type="dxa"/>
+            <w:vAlign w:val="center"/>
+          </w:tcPr>
+          <w:p>
+            <w:pPr>
+              <w:jc w:val="center"/>
+            </w:pPr>
+            <w:r>
+              <w:t>20-30</w:t>
+            </w:r>
           </w:p>
         </w:tc>
       </w:tr>
@@ -487,21 +694,193 @@
             <w:pPr>
               <w:jc w:val="center"/>
             </w:pPr>
-          </w:p>
-        </w:tc>
-        <w:tc>
-          <w:tcPr>
-            <w:tcW w:w="1800" w:type="dxa"/>
-            <w:vAlign w:val="center"/>
-          </w:tcPr>
-          <w:p>
-            <w:pPr>
-              <w:jc w:val="center"/>
-            </w:pPr>
+            <w:r>
+              <w:t>95-98</w:t>
+            </w:r>
+          </w:p>
+        </w:tc>
+        <w:tc>
+          <w:tcPr>
+            <w:tcW w:w="1800" w:type="dxa"/>
+            <w:vAlign w:val="center"/>
+          </w:tcPr>
+          <w:p>
+            <w:pPr>
+              <w:jc w:val="center"/>
+            </w:pPr>
+            <w:r>
+              <w:t>2-5</w:t>
+            </w:r>
           </w:p>
         </w:tc>
       </w:tr>
     </w:tbl>
+    <w:p>
+      <w:r>
+        <w:rPr>
+          <w:noProof/>
+        </w:rPr>
+        <w:lastRenderedPageBreak/>
+        <w:drawing>
+          <wp:inline distT="0" distB="0" distL="0" distR="0">
+            <wp:extent cx="4209415" cy="914400"/>
+            <wp:effectExtent l="0" t="0" r="635" b="0"/>
+            <wp:docPr id="5" name="Picture 5"/>
+            <wp:cNvGraphicFramePr>
+              <a:graphicFrameLocks xmlns:a="http://schemas.openxmlformats.org/drawingml/2006/main" noChangeAspect="1"/>
+            </wp:cNvGraphicFramePr>
+            <a:graphic xmlns:a="http://schemas.openxmlformats.org/drawingml/2006/main">
+              <a:graphicData uri="http://schemas.openxmlformats.org/drawingml/2006/picture">
+                <pic:pic xmlns:pic="http://schemas.openxmlformats.org/drawingml/2006/picture">
+                  <pic:nvPicPr>
+                    <pic:cNvPr id="0" name="Picture 4"/>
+                    <pic:cNvPicPr>
+                      <a:picLocks noChangeAspect="1" noChangeArrowheads="1"/>
+                    </pic:cNvPicPr>
+                  </pic:nvPicPr>
+                  <pic:blipFill>
+                    <a:blip r:embed="rId7">
+                      <a:extLst>
+                        <a:ext uri="{28A0092B-C50C-407E-A947-70E740481C1C}">
+                          <a14:useLocalDpi xmlns:a14="http://schemas.microsoft.com/office/drawing/2010/main" val="0"/>
+                        </a:ext>
+                      </a:extLst>
+                    </a:blip>
+                    <a:srcRect/>
+                    <a:stretch>
+                      <a:fillRect/>
+                    </a:stretch>
+                  </pic:blipFill>
+                  <pic:spPr bwMode="auto">
+                    <a:xfrm>
+                      <a:off x="0" y="0"/>
+                      <a:ext cx="4209415" cy="914400"/>
+                    </a:xfrm>
+                    <a:prstGeom prst="rect">
+                      <a:avLst/>
+                    </a:prstGeom>
+                    <a:noFill/>
+                    <a:ln>
+                      <a:noFill/>
+                    </a:ln>
+                  </pic:spPr>
+                </pic:pic>
+              </a:graphicData>
+            </a:graphic>
+          </wp:inline>
+        </w:drawing>
+      </w:r>
+    </w:p>
+    <w:p>
+      <w:r>
+        <w:rPr>
+          <w:noProof/>
+        </w:rPr>
+        <w:drawing>
+          <wp:inline distT="0" distB="0" distL="0" distR="0">
+            <wp:extent cx="4131945" cy="914400"/>
+            <wp:effectExtent l="0" t="0" r="1905" b="0"/>
+            <wp:docPr id="6" name="Picture 6"/>
+            <wp:cNvGraphicFramePr>
+              <a:graphicFrameLocks xmlns:a="http://schemas.openxmlformats.org/drawingml/2006/main" noChangeAspect="1"/>
+            </wp:cNvGraphicFramePr>
+            <a:graphic xmlns:a="http://schemas.openxmlformats.org/drawingml/2006/main">
+              <a:graphicData uri="http://schemas.openxmlformats.org/drawingml/2006/picture">
+                <pic:pic xmlns:pic="http://schemas.openxmlformats.org/drawingml/2006/picture">
+                  <pic:nvPicPr>
+                    <pic:cNvPr id="0" name="Picture 5"/>
+                    <pic:cNvPicPr>
+                      <a:picLocks noChangeAspect="1" noChangeArrowheads="1"/>
+                    </pic:cNvPicPr>
+                  </pic:nvPicPr>
+                  <pic:blipFill>
+                    <a:blip r:embed="rId8">
+                      <a:extLst>
+                        <a:ext uri="{28A0092B-C50C-407E-A947-70E740481C1C}">
+                          <a14:useLocalDpi xmlns:a14="http://schemas.microsoft.com/office/drawing/2010/main" val="0"/>
+                        </a:ext>
+                      </a:extLst>
+                    </a:blip>
+                    <a:srcRect/>
+                    <a:stretch>
+                      <a:fillRect/>
+                    </a:stretch>
+                  </pic:blipFill>
+                  <pic:spPr bwMode="auto">
+                    <a:xfrm>
+                      <a:off x="0" y="0"/>
+                      <a:ext cx="4131945" cy="914400"/>
+                    </a:xfrm>
+                    <a:prstGeom prst="rect">
+                      <a:avLst/>
+                    </a:prstGeom>
+                    <a:noFill/>
+                    <a:ln>
+                      <a:noFill/>
+                    </a:ln>
+                  </pic:spPr>
+                </pic:pic>
+              </a:graphicData>
+            </a:graphic>
+          </wp:inline>
+        </w:drawing>
+      </w:r>
+    </w:p>
+    <w:p>
+      <w:r>
+        <w:rPr>
+          <w:noProof/>
+        </w:rPr>
+        <w:drawing>
+          <wp:inline distT="0" distB="0" distL="0" distR="0">
+            <wp:extent cx="5943600" cy="1906270"/>
+            <wp:effectExtent l="0" t="0" r="0" b="0"/>
+            <wp:docPr id="7" name="Picture 7"/>
+            <wp:cNvGraphicFramePr>
+              <a:graphicFrameLocks xmlns:a="http://schemas.openxmlformats.org/drawingml/2006/main" noChangeAspect="1"/>
+            </wp:cNvGraphicFramePr>
+            <a:graphic xmlns:a="http://schemas.openxmlformats.org/drawingml/2006/main">
+              <a:graphicData uri="http://schemas.openxmlformats.org/drawingml/2006/picture">
+                <pic:pic xmlns:pic="http://schemas.openxmlformats.org/drawingml/2006/picture">
+                  <pic:nvPicPr>
+                    <pic:cNvPr id="0" name="Picture 6"/>
+                    <pic:cNvPicPr>
+                      <a:picLocks noChangeAspect="1" noChangeArrowheads="1"/>
+                    </pic:cNvPicPr>
+                  </pic:nvPicPr>
+                  <pic:blipFill>
+                    <a:blip r:embed="rId9">
+                      <a:extLst>
+                        <a:ext uri="{28A0092B-C50C-407E-A947-70E740481C1C}">
+                          <a14:useLocalDpi xmlns:a14="http://schemas.microsoft.com/office/drawing/2010/main" val="0"/>
+                        </a:ext>
+                      </a:extLst>
+                    </a:blip>
+                    <a:srcRect/>
+                    <a:stretch>
+                      <a:fillRect/>
+                    </a:stretch>
+                  </pic:blipFill>
+                  <pic:spPr bwMode="auto">
+                    <a:xfrm>
+                      <a:off x="0" y="0"/>
+                      <a:ext cx="5943600" cy="1906270"/>
+                    </a:xfrm>
+                    <a:prstGeom prst="rect">
+                      <a:avLst/>
+                    </a:prstGeom>
+                    <a:noFill/>
+                    <a:ln>
+                      <a:noFill/>
+                    </a:ln>
+                  </pic:spPr>
+                </pic:pic>
+              </a:graphicData>
+            </a:graphic>
+          </wp:inline>
+        </w:drawing>
+      </w:r>
+    </w:p>
     <w:p/>
     <w:p>
       <w:pPr>
@@ -515,7 +894,14 @@
           <w:sz w:val="28"/>
           <w:szCs w:val="28"/>
         </w:rPr>
-        <w:t>Random Forest - N=20, M=7, F=2</w:t>
+        <w:t>Random Forest - N=</w:t>
+      </w:r>
+      <w:r>
+        <w:rPr>
+          <w:sz w:val="28"/>
+          <w:szCs w:val="28"/>
+        </w:rPr>
+        <w:t>5, M=3, F=2</w:t>
       </w:r>
     </w:p>
     <w:tbl>
@@ -585,17 +971,29 @@
             <w:pPr>
               <w:jc w:val="center"/>
             </w:pPr>
-          </w:p>
-        </w:tc>
-        <w:tc>
-          <w:tcPr>
-            <w:tcW w:w="1800" w:type="dxa"/>
-            <w:vAlign w:val="center"/>
-          </w:tcPr>
-          <w:p>
-            <w:pPr>
-              <w:jc w:val="center"/>
-            </w:pPr>
+            <w:r>
+              <w:t>33-</w:t>
+            </w:r>
+            <w:r>
+              <w:t>41</w:t>
+            </w:r>
+          </w:p>
+        </w:tc>
+        <w:tc>
+          <w:tcPr>
+            <w:tcW w:w="1800" w:type="dxa"/>
+            <w:vAlign w:val="center"/>
+          </w:tcPr>
+          <w:p>
+            <w:pPr>
+              <w:jc w:val="center"/>
+            </w:pPr>
+            <w:r>
+              <w:t>59</w:t>
+            </w:r>
+            <w:r>
+              <w:t>-67</w:t>
+            </w:r>
           </w:p>
         </w:tc>
       </w:tr>
@@ -619,17 +1017,23 @@
             <w:pPr>
               <w:jc w:val="center"/>
             </w:pPr>
-          </w:p>
-        </w:tc>
-        <w:tc>
-          <w:tcPr>
-            <w:tcW w:w="1800" w:type="dxa"/>
-            <w:vAlign w:val="center"/>
-          </w:tcPr>
-          <w:p>
-            <w:pPr>
-              <w:jc w:val="center"/>
-            </w:pPr>
+            <w:r>
+              <w:t>70-78</w:t>
+            </w:r>
+          </w:p>
+        </w:tc>
+        <w:tc>
+          <w:tcPr>
+            <w:tcW w:w="1800" w:type="dxa"/>
+            <w:vAlign w:val="center"/>
+          </w:tcPr>
+          <w:p>
+            <w:pPr>
+              <w:jc w:val="center"/>
+            </w:pPr>
+            <w:r>
+              <w:t>22-30</w:t>
+            </w:r>
           </w:p>
         </w:tc>
       </w:tr>
@@ -653,31 +1057,1692 @@
             <w:pPr>
               <w:jc w:val="center"/>
             </w:pPr>
-          </w:p>
-        </w:tc>
-        <w:tc>
-          <w:tcPr>
-            <w:tcW w:w="1800" w:type="dxa"/>
-            <w:vAlign w:val="center"/>
-          </w:tcPr>
-          <w:p>
-            <w:pPr>
-              <w:jc w:val="center"/>
-            </w:pPr>
+            <w:r>
+              <w:t>90-95</w:t>
+            </w:r>
+          </w:p>
+        </w:tc>
+        <w:tc>
+          <w:tcPr>
+            <w:tcW w:w="1800" w:type="dxa"/>
+            <w:vAlign w:val="center"/>
+          </w:tcPr>
+          <w:p>
+            <w:pPr>
+              <w:jc w:val="center"/>
+            </w:pPr>
+            <w:r>
+              <w:t>5-10</w:t>
+            </w:r>
           </w:p>
         </w:tc>
       </w:tr>
     </w:tbl>
     <w:p/>
+    <w:p>
+      <w:r>
+        <w:rPr>
+          <w:noProof/>
+        </w:rPr>
+        <w:drawing>
+          <wp:inline distT="0" distB="0" distL="0" distR="0">
+            <wp:extent cx="5943600" cy="2026920"/>
+            <wp:effectExtent l="0" t="0" r="0" b="0"/>
+            <wp:docPr id="9" name="Picture 9"/>
+            <wp:cNvGraphicFramePr>
+              <a:graphicFrameLocks xmlns:a="http://schemas.openxmlformats.org/drawingml/2006/main" noChangeAspect="1"/>
+            </wp:cNvGraphicFramePr>
+            <a:graphic xmlns:a="http://schemas.openxmlformats.org/drawingml/2006/main">
+              <a:graphicData uri="http://schemas.openxmlformats.org/drawingml/2006/picture">
+                <pic:pic xmlns:pic="http://schemas.openxmlformats.org/drawingml/2006/picture">
+                  <pic:nvPicPr>
+                    <pic:cNvPr id="0" name="Picture 8"/>
+                    <pic:cNvPicPr>
+                      <a:picLocks noChangeAspect="1" noChangeArrowheads="1"/>
+                    </pic:cNvPicPr>
+                  </pic:nvPicPr>
+                  <pic:blipFill>
+                    <a:blip r:embed="rId10">
+                      <a:extLst>
+                        <a:ext uri="{28A0092B-C50C-407E-A947-70E740481C1C}">
+                          <a14:useLocalDpi xmlns:a14="http://schemas.microsoft.com/office/drawing/2010/main" val="0"/>
+                        </a:ext>
+                      </a:extLst>
+                    </a:blip>
+                    <a:srcRect/>
+                    <a:stretch>
+                      <a:fillRect/>
+                    </a:stretch>
+                  </pic:blipFill>
+                  <pic:spPr bwMode="auto">
+                    <a:xfrm>
+                      <a:off x="0" y="0"/>
+                      <a:ext cx="5943600" cy="2026920"/>
+                    </a:xfrm>
+                    <a:prstGeom prst="rect">
+                      <a:avLst/>
+                    </a:prstGeom>
+                    <a:noFill/>
+                    <a:ln>
+                      <a:noFill/>
+                    </a:ln>
+                  </pic:spPr>
+                </pic:pic>
+              </a:graphicData>
+            </a:graphic>
+          </wp:inline>
+        </w:drawing>
+      </w:r>
+    </w:p>
+    <w:p>
+      <w:pPr>
+        <w:rPr>
+          <w:sz w:val="28"/>
+          <w:szCs w:val="28"/>
+        </w:rPr>
+      </w:pPr>
+      <w:r>
+        <w:rPr>
+          <w:noProof/>
+          <w:sz w:val="28"/>
+          <w:szCs w:val="28"/>
+        </w:rPr>
+        <w:lastRenderedPageBreak/>
+        <w:drawing>
+          <wp:inline distT="0" distB="0" distL="0" distR="0">
+            <wp:extent cx="4131945" cy="1009015"/>
+            <wp:effectExtent l="0" t="0" r="1905" b="635"/>
+            <wp:docPr id="17" name="Picture 17"/>
+            <wp:cNvGraphicFramePr>
+              <a:graphicFrameLocks xmlns:a="http://schemas.openxmlformats.org/drawingml/2006/main" noChangeAspect="1"/>
+            </wp:cNvGraphicFramePr>
+            <a:graphic xmlns:a="http://schemas.openxmlformats.org/drawingml/2006/main">
+              <a:graphicData uri="http://schemas.openxmlformats.org/drawingml/2006/picture">
+                <pic:pic xmlns:pic="http://schemas.openxmlformats.org/drawingml/2006/picture">
+                  <pic:nvPicPr>
+                    <pic:cNvPr id="0" name="Picture 14"/>
+                    <pic:cNvPicPr>
+                      <a:picLocks noChangeAspect="1" noChangeArrowheads="1"/>
+                    </pic:cNvPicPr>
+                  </pic:nvPicPr>
+                  <pic:blipFill>
+                    <a:blip r:embed="rId11">
+                      <a:extLst>
+                        <a:ext uri="{28A0092B-C50C-407E-A947-70E740481C1C}">
+                          <a14:useLocalDpi xmlns:a14="http://schemas.microsoft.com/office/drawing/2010/main" val="0"/>
+                        </a:ext>
+                      </a:extLst>
+                    </a:blip>
+                    <a:srcRect/>
+                    <a:stretch>
+                      <a:fillRect/>
+                    </a:stretch>
+                  </pic:blipFill>
+                  <pic:spPr bwMode="auto">
+                    <a:xfrm>
+                      <a:off x="0" y="0"/>
+                      <a:ext cx="4131945" cy="1009015"/>
+                    </a:xfrm>
+                    <a:prstGeom prst="rect">
+                      <a:avLst/>
+                    </a:prstGeom>
+                    <a:noFill/>
+                    <a:ln>
+                      <a:noFill/>
+                    </a:ln>
+                  </pic:spPr>
+                </pic:pic>
+              </a:graphicData>
+            </a:graphic>
+          </wp:inline>
+        </w:drawing>
+      </w:r>
+    </w:p>
+    <w:p>
+      <w:pPr>
+        <w:rPr>
+          <w:sz w:val="28"/>
+          <w:szCs w:val="28"/>
+        </w:rPr>
+      </w:pPr>
+      <w:r>
+        <w:rPr>
+          <w:noProof/>
+          <w:sz w:val="28"/>
+          <w:szCs w:val="28"/>
+        </w:rPr>
+        <w:drawing>
+          <wp:inline distT="0" distB="0" distL="0" distR="0">
+            <wp:extent cx="4175125" cy="1009015"/>
+            <wp:effectExtent l="0" t="0" r="0" b="635"/>
+            <wp:docPr id="22" name="Picture 22"/>
+            <wp:cNvGraphicFramePr>
+              <a:graphicFrameLocks xmlns:a="http://schemas.openxmlformats.org/drawingml/2006/main" noChangeAspect="1"/>
+            </wp:cNvGraphicFramePr>
+            <a:graphic xmlns:a="http://schemas.openxmlformats.org/drawingml/2006/main">
+              <a:graphicData uri="http://schemas.openxmlformats.org/drawingml/2006/picture">
+                <pic:pic xmlns:pic="http://schemas.openxmlformats.org/drawingml/2006/picture">
+                  <pic:nvPicPr>
+                    <pic:cNvPr id="0" name="Picture 19"/>
+                    <pic:cNvPicPr>
+                      <a:picLocks noChangeAspect="1" noChangeArrowheads="1"/>
+                    </pic:cNvPicPr>
+                  </pic:nvPicPr>
+                  <pic:blipFill>
+                    <a:blip r:embed="rId12">
+                      <a:extLst>
+                        <a:ext uri="{28A0092B-C50C-407E-A947-70E740481C1C}">
+                          <a14:useLocalDpi xmlns:a14="http://schemas.microsoft.com/office/drawing/2010/main" val="0"/>
+                        </a:ext>
+                      </a:extLst>
+                    </a:blip>
+                    <a:srcRect/>
+                    <a:stretch>
+                      <a:fillRect/>
+                    </a:stretch>
+                  </pic:blipFill>
+                  <pic:spPr bwMode="auto">
+                    <a:xfrm>
+                      <a:off x="0" y="0"/>
+                      <a:ext cx="4175125" cy="1009015"/>
+                    </a:xfrm>
+                    <a:prstGeom prst="rect">
+                      <a:avLst/>
+                    </a:prstGeom>
+                    <a:noFill/>
+                    <a:ln>
+                      <a:noFill/>
+                    </a:ln>
+                  </pic:spPr>
+                </pic:pic>
+              </a:graphicData>
+            </a:graphic>
+          </wp:inline>
+        </w:drawing>
+      </w:r>
+    </w:p>
+    <w:p>
+      <w:pPr>
+        <w:rPr>
+          <w:sz w:val="28"/>
+          <w:szCs w:val="28"/>
+        </w:rPr>
+      </w:pPr>
+    </w:p>
+    <w:p>
+      <w:pPr>
+        <w:rPr>
+          <w:sz w:val="28"/>
+          <w:szCs w:val="28"/>
+        </w:rPr>
+      </w:pPr>
+      <w:r>
+        <w:rPr>
+          <w:sz w:val="28"/>
+          <w:szCs w:val="28"/>
+        </w:rPr>
+        <w:t>Random Forest - N=</w:t>
+      </w:r>
+      <w:r>
+        <w:rPr>
+          <w:sz w:val="28"/>
+          <w:szCs w:val="28"/>
+        </w:rPr>
+        <w:t>10, M=8</w:t>
+      </w:r>
+      <w:r>
+        <w:rPr>
+          <w:sz w:val="28"/>
+          <w:szCs w:val="28"/>
+        </w:rPr>
+        <w:t>, F=2</w:t>
+      </w:r>
+    </w:p>
+    <w:tbl>
+      <w:tblPr>
+        <w:tblStyle w:val="TableGrid"/>
+        <w:tblW w:w="0" w:type="auto"/>
+        <w:tblLook w:val="04A0" w:firstRow="1" w:lastRow="0" w:firstColumn="1" w:lastColumn="0" w:noHBand="0" w:noVBand="1"/>
+      </w:tblPr>
+      <w:tblGrid>
+        <w:gridCol w:w="1435"/>
+        <w:gridCol w:w="1800"/>
+        <w:gridCol w:w="1800"/>
+      </w:tblGrid>
+      <w:tr>
+        <w:tc>
+          <w:tcPr>
+            <w:tcW w:w="1435" w:type="dxa"/>
+          </w:tcPr>
+          <w:p/>
+        </w:tc>
+        <w:tc>
+          <w:tcPr>
+            <w:tcW w:w="1800" w:type="dxa"/>
+            <w:vAlign w:val="center"/>
+          </w:tcPr>
+          <w:p>
+            <w:pPr>
+              <w:jc w:val="center"/>
+            </w:pPr>
+            <w:r>
+              <w:t>Accuracy %</w:t>
+            </w:r>
+          </w:p>
+        </w:tc>
+        <w:tc>
+          <w:tcPr>
+            <w:tcW w:w="1800" w:type="dxa"/>
+            <w:vAlign w:val="center"/>
+          </w:tcPr>
+          <w:p>
+            <w:pPr>
+              <w:jc w:val="center"/>
+            </w:pPr>
+            <w:r>
+              <w:t>Error Rate %</w:t>
+            </w:r>
+          </w:p>
+        </w:tc>
+      </w:tr>
+      <w:tr>
+        <w:tc>
+          <w:tcPr>
+            <w:tcW w:w="1435" w:type="dxa"/>
+          </w:tcPr>
+          <w:p>
+            <w:r>
+              <w:t>Auto Data</w:t>
+            </w:r>
+          </w:p>
+        </w:tc>
+        <w:tc>
+          <w:tcPr>
+            <w:tcW w:w="1800" w:type="dxa"/>
+            <w:vAlign w:val="center"/>
+          </w:tcPr>
+          <w:p>
+            <w:pPr>
+              <w:jc w:val="center"/>
+            </w:pPr>
+            <w:r>
+              <w:t>33-</w:t>
+            </w:r>
+            <w:r>
+              <w:t>42</w:t>
+            </w:r>
+          </w:p>
+        </w:tc>
+        <w:tc>
+          <w:tcPr>
+            <w:tcW w:w="1800" w:type="dxa"/>
+            <w:vAlign w:val="center"/>
+          </w:tcPr>
+          <w:p>
+            <w:pPr>
+              <w:jc w:val="center"/>
+            </w:pPr>
+            <w:r>
+              <w:t>58-67</w:t>
+            </w:r>
+          </w:p>
+        </w:tc>
+      </w:tr>
+      <w:tr>
+        <w:tc>
+          <w:tcPr>
+            <w:tcW w:w="1435" w:type="dxa"/>
+          </w:tcPr>
+          <w:p>
+            <w:r>
+              <w:t>Titanic</w:t>
+            </w:r>
+          </w:p>
+        </w:tc>
+        <w:tc>
+          <w:tcPr>
+            <w:tcW w:w="1800" w:type="dxa"/>
+            <w:vAlign w:val="center"/>
+          </w:tcPr>
+          <w:p>
+            <w:pPr>
+              <w:jc w:val="center"/>
+            </w:pPr>
+            <w:r>
+              <w:t>~72</w:t>
+            </w:r>
+          </w:p>
+        </w:tc>
+        <w:tc>
+          <w:tcPr>
+            <w:tcW w:w="1800" w:type="dxa"/>
+            <w:vAlign w:val="center"/>
+          </w:tcPr>
+          <w:p>
+            <w:pPr>
+              <w:jc w:val="center"/>
+            </w:pPr>
+            <w:r>
+              <w:t>~28</w:t>
+            </w:r>
+          </w:p>
+        </w:tc>
+      </w:tr>
+      <w:tr>
+        <w:tc>
+          <w:tcPr>
+            <w:tcW w:w="1435" w:type="dxa"/>
+          </w:tcPr>
+          <w:p>
+            <w:r>
+              <w:t>Wisconsin</w:t>
+            </w:r>
+          </w:p>
+        </w:tc>
+        <w:tc>
+          <w:tcPr>
+            <w:tcW w:w="1800" w:type="dxa"/>
+            <w:vAlign w:val="center"/>
+          </w:tcPr>
+          <w:p>
+            <w:pPr>
+              <w:jc w:val="center"/>
+            </w:pPr>
+            <w:r>
+              <w:t>~97</w:t>
+            </w:r>
+          </w:p>
+        </w:tc>
+        <w:tc>
+          <w:tcPr>
+            <w:tcW w:w="1800" w:type="dxa"/>
+            <w:vAlign w:val="center"/>
+          </w:tcPr>
+          <w:p>
+            <w:pPr>
+              <w:jc w:val="center"/>
+            </w:pPr>
+            <w:r>
+              <w:t>~3</w:t>
+            </w:r>
+          </w:p>
+        </w:tc>
+      </w:tr>
+    </w:tbl>
     <w:p/>
     <w:p>
       <w:r>
-        <w:t>Test Results</w:t>
-      </w:r>
-      <w:r>
-        <w:t xml:space="preserve"> Screenshots:</w:t>
-      </w:r>
-    </w:p>
+        <w:rPr>
+          <w:noProof/>
+        </w:rPr>
+        <w:drawing>
+          <wp:inline distT="0" distB="0" distL="0" distR="0">
+            <wp:extent cx="5943600" cy="2035810"/>
+            <wp:effectExtent l="0" t="0" r="0" b="2540"/>
+            <wp:docPr id="12" name="Picture 12"/>
+            <wp:cNvGraphicFramePr>
+              <a:graphicFrameLocks xmlns:a="http://schemas.openxmlformats.org/drawingml/2006/main" noChangeAspect="1"/>
+            </wp:cNvGraphicFramePr>
+            <a:graphic xmlns:a="http://schemas.openxmlformats.org/drawingml/2006/main">
+              <a:graphicData uri="http://schemas.openxmlformats.org/drawingml/2006/picture">
+                <pic:pic xmlns:pic="http://schemas.openxmlformats.org/drawingml/2006/picture">
+                  <pic:nvPicPr>
+                    <pic:cNvPr id="0" name="Picture 10"/>
+                    <pic:cNvPicPr>
+                      <a:picLocks noChangeAspect="1" noChangeArrowheads="1"/>
+                    </pic:cNvPicPr>
+                  </pic:nvPicPr>
+                  <pic:blipFill>
+                    <a:blip r:embed="rId13">
+                      <a:extLst>
+                        <a:ext uri="{28A0092B-C50C-407E-A947-70E740481C1C}">
+                          <a14:useLocalDpi xmlns:a14="http://schemas.microsoft.com/office/drawing/2010/main" val="0"/>
+                        </a:ext>
+                      </a:extLst>
+                    </a:blip>
+                    <a:srcRect/>
+                    <a:stretch>
+                      <a:fillRect/>
+                    </a:stretch>
+                  </pic:blipFill>
+                  <pic:spPr bwMode="auto">
+                    <a:xfrm>
+                      <a:off x="0" y="0"/>
+                      <a:ext cx="5943600" cy="2035810"/>
+                    </a:xfrm>
+                    <a:prstGeom prst="rect">
+                      <a:avLst/>
+                    </a:prstGeom>
+                    <a:noFill/>
+                    <a:ln>
+                      <a:noFill/>
+                    </a:ln>
+                  </pic:spPr>
+                </pic:pic>
+              </a:graphicData>
+            </a:graphic>
+          </wp:inline>
+        </w:drawing>
+      </w:r>
+    </w:p>
+    <w:p>
+      <w:r>
+        <w:rPr>
+          <w:noProof/>
+        </w:rPr>
+        <w:drawing>
+          <wp:inline distT="0" distB="0" distL="0" distR="0">
+            <wp:extent cx="4123690" cy="1026795"/>
+            <wp:effectExtent l="0" t="0" r="0" b="1905"/>
+            <wp:docPr id="18" name="Picture 18"/>
+            <wp:cNvGraphicFramePr>
+              <a:graphicFrameLocks xmlns:a="http://schemas.openxmlformats.org/drawingml/2006/main" noChangeAspect="1"/>
+            </wp:cNvGraphicFramePr>
+            <a:graphic xmlns:a="http://schemas.openxmlformats.org/drawingml/2006/main">
+              <a:graphicData uri="http://schemas.openxmlformats.org/drawingml/2006/picture">
+                <pic:pic xmlns:pic="http://schemas.openxmlformats.org/drawingml/2006/picture">
+                  <pic:nvPicPr>
+                    <pic:cNvPr id="0" name="Picture 15"/>
+                    <pic:cNvPicPr>
+                      <a:picLocks noChangeAspect="1" noChangeArrowheads="1"/>
+                    </pic:cNvPicPr>
+                  </pic:nvPicPr>
+                  <pic:blipFill>
+                    <a:blip r:embed="rId14">
+                      <a:extLst>
+                        <a:ext uri="{28A0092B-C50C-407E-A947-70E740481C1C}">
+                          <a14:useLocalDpi xmlns:a14="http://schemas.microsoft.com/office/drawing/2010/main" val="0"/>
+                        </a:ext>
+                      </a:extLst>
+                    </a:blip>
+                    <a:srcRect/>
+                    <a:stretch>
+                      <a:fillRect/>
+                    </a:stretch>
+                  </pic:blipFill>
+                  <pic:spPr bwMode="auto">
+                    <a:xfrm>
+                      <a:off x="0" y="0"/>
+                      <a:ext cx="4123690" cy="1026795"/>
+                    </a:xfrm>
+                    <a:prstGeom prst="rect">
+                      <a:avLst/>
+                    </a:prstGeom>
+                    <a:noFill/>
+                    <a:ln>
+                      <a:noFill/>
+                    </a:ln>
+                  </pic:spPr>
+                </pic:pic>
+              </a:graphicData>
+            </a:graphic>
+          </wp:inline>
+        </w:drawing>
+      </w:r>
+    </w:p>
+    <w:p>
+      <w:r>
+        <w:rPr>
+          <w:noProof/>
+        </w:rPr>
+        <w:lastRenderedPageBreak/>
+        <w:drawing>
+          <wp:inline distT="0" distB="0" distL="0" distR="0">
+            <wp:extent cx="4184015" cy="1000760"/>
+            <wp:effectExtent l="0" t="0" r="6985" b="8890"/>
+            <wp:docPr id="23" name="Picture 23"/>
+            <wp:cNvGraphicFramePr>
+              <a:graphicFrameLocks xmlns:a="http://schemas.openxmlformats.org/drawingml/2006/main" noChangeAspect="1"/>
+            </wp:cNvGraphicFramePr>
+            <a:graphic xmlns:a="http://schemas.openxmlformats.org/drawingml/2006/main">
+              <a:graphicData uri="http://schemas.openxmlformats.org/drawingml/2006/picture">
+                <pic:pic xmlns:pic="http://schemas.openxmlformats.org/drawingml/2006/picture">
+                  <pic:nvPicPr>
+                    <pic:cNvPr id="0" name="Picture 20"/>
+                    <pic:cNvPicPr>
+                      <a:picLocks noChangeAspect="1" noChangeArrowheads="1"/>
+                    </pic:cNvPicPr>
+                  </pic:nvPicPr>
+                  <pic:blipFill>
+                    <a:blip r:embed="rId15">
+                      <a:extLst>
+                        <a:ext uri="{28A0092B-C50C-407E-A947-70E740481C1C}">
+                          <a14:useLocalDpi xmlns:a14="http://schemas.microsoft.com/office/drawing/2010/main" val="0"/>
+                        </a:ext>
+                      </a:extLst>
+                    </a:blip>
+                    <a:srcRect/>
+                    <a:stretch>
+                      <a:fillRect/>
+                    </a:stretch>
+                  </pic:blipFill>
+                  <pic:spPr bwMode="auto">
+                    <a:xfrm>
+                      <a:off x="0" y="0"/>
+                      <a:ext cx="4184015" cy="1000760"/>
+                    </a:xfrm>
+                    <a:prstGeom prst="rect">
+                      <a:avLst/>
+                    </a:prstGeom>
+                    <a:noFill/>
+                    <a:ln>
+                      <a:noFill/>
+                    </a:ln>
+                  </pic:spPr>
+                </pic:pic>
+              </a:graphicData>
+            </a:graphic>
+          </wp:inline>
+        </w:drawing>
+      </w:r>
+    </w:p>
+    <w:p/>
+    <w:p>
+      <w:pPr>
+        <w:rPr>
+          <w:sz w:val="28"/>
+          <w:szCs w:val="28"/>
+        </w:rPr>
+      </w:pPr>
+      <w:r>
+        <w:rPr>
+          <w:sz w:val="28"/>
+          <w:szCs w:val="28"/>
+        </w:rPr>
+        <w:t>Random Forest - N=1</w:t>
+      </w:r>
+      <w:r>
+        <w:rPr>
+          <w:sz w:val="28"/>
+          <w:szCs w:val="28"/>
+        </w:rPr>
+        <w:t>5, M=3</w:t>
+      </w:r>
+      <w:r>
+        <w:rPr>
+          <w:sz w:val="28"/>
+          <w:szCs w:val="28"/>
+        </w:rPr>
+        <w:t>, F=2</w:t>
+      </w:r>
+    </w:p>
+    <w:tbl>
+      <w:tblPr>
+        <w:tblStyle w:val="TableGrid"/>
+        <w:tblW w:w="0" w:type="auto"/>
+        <w:tblLook w:val="04A0" w:firstRow="1" w:lastRow="0" w:firstColumn="1" w:lastColumn="0" w:noHBand="0" w:noVBand="1"/>
+      </w:tblPr>
+      <w:tblGrid>
+        <w:gridCol w:w="1435"/>
+        <w:gridCol w:w="1800"/>
+        <w:gridCol w:w="1800"/>
+      </w:tblGrid>
+      <w:tr>
+        <w:tc>
+          <w:tcPr>
+            <w:tcW w:w="1435" w:type="dxa"/>
+          </w:tcPr>
+          <w:p/>
+        </w:tc>
+        <w:tc>
+          <w:tcPr>
+            <w:tcW w:w="1800" w:type="dxa"/>
+            <w:vAlign w:val="center"/>
+          </w:tcPr>
+          <w:p>
+            <w:pPr>
+              <w:jc w:val="center"/>
+            </w:pPr>
+            <w:r>
+              <w:t>Accuracy %</w:t>
+            </w:r>
+          </w:p>
+        </w:tc>
+        <w:tc>
+          <w:tcPr>
+            <w:tcW w:w="1800" w:type="dxa"/>
+            <w:vAlign w:val="center"/>
+          </w:tcPr>
+          <w:p>
+            <w:pPr>
+              <w:jc w:val="center"/>
+            </w:pPr>
+            <w:r>
+              <w:t>Error Rate %</w:t>
+            </w:r>
+          </w:p>
+        </w:tc>
+      </w:tr>
+      <w:tr>
+        <w:tc>
+          <w:tcPr>
+            <w:tcW w:w="1435" w:type="dxa"/>
+          </w:tcPr>
+          <w:p>
+            <w:r>
+              <w:t>Auto Data</w:t>
+            </w:r>
+          </w:p>
+        </w:tc>
+        <w:tc>
+          <w:tcPr>
+            <w:tcW w:w="1800" w:type="dxa"/>
+            <w:vAlign w:val="center"/>
+          </w:tcPr>
+          <w:p>
+            <w:pPr>
+              <w:jc w:val="center"/>
+            </w:pPr>
+            <w:r>
+              <w:t>39</w:t>
+            </w:r>
+            <w:r>
+              <w:t>-</w:t>
+            </w:r>
+            <w:r>
+              <w:t>44</w:t>
+            </w:r>
+          </w:p>
+        </w:tc>
+        <w:tc>
+          <w:tcPr>
+            <w:tcW w:w="1800" w:type="dxa"/>
+            <w:vAlign w:val="center"/>
+          </w:tcPr>
+          <w:p>
+            <w:pPr>
+              <w:jc w:val="center"/>
+            </w:pPr>
+            <w:r>
+              <w:t>56-61</w:t>
+            </w:r>
+          </w:p>
+        </w:tc>
+      </w:tr>
+      <w:tr>
+        <w:tc>
+          <w:tcPr>
+            <w:tcW w:w="1435" w:type="dxa"/>
+          </w:tcPr>
+          <w:p>
+            <w:r>
+              <w:t>Titanic</w:t>
+            </w:r>
+          </w:p>
+        </w:tc>
+        <w:tc>
+          <w:tcPr>
+            <w:tcW w:w="1800" w:type="dxa"/>
+            <w:vAlign w:val="center"/>
+          </w:tcPr>
+          <w:p>
+            <w:pPr>
+              <w:jc w:val="center"/>
+            </w:pPr>
+            <w:r>
+              <w:t>70-74</w:t>
+            </w:r>
+          </w:p>
+        </w:tc>
+        <w:tc>
+          <w:tcPr>
+            <w:tcW w:w="1800" w:type="dxa"/>
+            <w:vAlign w:val="center"/>
+          </w:tcPr>
+          <w:p>
+            <w:pPr>
+              <w:jc w:val="center"/>
+            </w:pPr>
+            <w:r>
+              <w:t>26-30</w:t>
+            </w:r>
+          </w:p>
+        </w:tc>
+      </w:tr>
+      <w:tr>
+        <w:tc>
+          <w:tcPr>
+            <w:tcW w:w="1435" w:type="dxa"/>
+          </w:tcPr>
+          <w:p>
+            <w:r>
+              <w:t>Wisconsin</w:t>
+            </w:r>
+          </w:p>
+        </w:tc>
+        <w:tc>
+          <w:tcPr>
+            <w:tcW w:w="1800" w:type="dxa"/>
+            <w:vAlign w:val="center"/>
+          </w:tcPr>
+          <w:p>
+            <w:pPr>
+              <w:jc w:val="center"/>
+            </w:pPr>
+            <w:r>
+              <w:t>94-97</w:t>
+            </w:r>
+          </w:p>
+        </w:tc>
+        <w:tc>
+          <w:tcPr>
+            <w:tcW w:w="1800" w:type="dxa"/>
+            <w:vAlign w:val="center"/>
+          </w:tcPr>
+          <w:p>
+            <w:pPr>
+              <w:jc w:val="center"/>
+            </w:pPr>
+            <w:r>
+              <w:t>3-6</w:t>
+            </w:r>
+          </w:p>
+        </w:tc>
+      </w:tr>
+    </w:tbl>
+    <w:p/>
+    <w:p>
+      <w:r>
+        <w:rPr>
+          <w:noProof/>
+        </w:rPr>
+        <w:drawing>
+          <wp:inline distT="0" distB="0" distL="0" distR="0">
+            <wp:extent cx="5943600" cy="2011680"/>
+            <wp:effectExtent l="0" t="0" r="0" b="7620"/>
+            <wp:docPr id="14" name="Picture 14"/>
+            <wp:cNvGraphicFramePr>
+              <a:graphicFrameLocks xmlns:a="http://schemas.openxmlformats.org/drawingml/2006/main" noChangeAspect="1"/>
+            </wp:cNvGraphicFramePr>
+            <a:graphic xmlns:a="http://schemas.openxmlformats.org/drawingml/2006/main">
+              <a:graphicData uri="http://schemas.openxmlformats.org/drawingml/2006/picture">
+                <pic:pic xmlns:pic="http://schemas.openxmlformats.org/drawingml/2006/picture">
+                  <pic:nvPicPr>
+                    <pic:cNvPr id="0" name="Picture 11"/>
+                    <pic:cNvPicPr>
+                      <a:picLocks noChangeAspect="1" noChangeArrowheads="1"/>
+                    </pic:cNvPicPr>
+                  </pic:nvPicPr>
+                  <pic:blipFill>
+                    <a:blip r:embed="rId16">
+                      <a:extLst>
+                        <a:ext uri="{28A0092B-C50C-407E-A947-70E740481C1C}">
+                          <a14:useLocalDpi xmlns:a14="http://schemas.microsoft.com/office/drawing/2010/main" val="0"/>
+                        </a:ext>
+                      </a:extLst>
+                    </a:blip>
+                    <a:srcRect/>
+                    <a:stretch>
+                      <a:fillRect/>
+                    </a:stretch>
+                  </pic:blipFill>
+                  <pic:spPr bwMode="auto">
+                    <a:xfrm>
+                      <a:off x="0" y="0"/>
+                      <a:ext cx="5943600" cy="2011680"/>
+                    </a:xfrm>
+                    <a:prstGeom prst="rect">
+                      <a:avLst/>
+                    </a:prstGeom>
+                    <a:noFill/>
+                    <a:ln>
+                      <a:noFill/>
+                    </a:ln>
+                  </pic:spPr>
+                </pic:pic>
+              </a:graphicData>
+            </a:graphic>
+          </wp:inline>
+        </w:drawing>
+      </w:r>
+    </w:p>
+    <w:p>
+      <w:r>
+        <w:rPr>
+          <w:noProof/>
+        </w:rPr>
+        <w:drawing>
+          <wp:inline distT="0" distB="0" distL="0" distR="0">
+            <wp:extent cx="4114800" cy="1026795"/>
+            <wp:effectExtent l="0" t="0" r="0" b="1905"/>
+            <wp:docPr id="19" name="Picture 19"/>
+            <wp:cNvGraphicFramePr>
+              <a:graphicFrameLocks xmlns:a="http://schemas.openxmlformats.org/drawingml/2006/main" noChangeAspect="1"/>
+            </wp:cNvGraphicFramePr>
+            <a:graphic xmlns:a="http://schemas.openxmlformats.org/drawingml/2006/main">
+              <a:graphicData uri="http://schemas.openxmlformats.org/drawingml/2006/picture">
+                <pic:pic xmlns:pic="http://schemas.openxmlformats.org/drawingml/2006/picture">
+                  <pic:nvPicPr>
+                    <pic:cNvPr id="0" name="Picture 16"/>
+                    <pic:cNvPicPr>
+                      <a:picLocks noChangeAspect="1" noChangeArrowheads="1"/>
+                    </pic:cNvPicPr>
+                  </pic:nvPicPr>
+                  <pic:blipFill>
+                    <a:blip r:embed="rId17">
+                      <a:extLst>
+                        <a:ext uri="{28A0092B-C50C-407E-A947-70E740481C1C}">
+                          <a14:useLocalDpi xmlns:a14="http://schemas.microsoft.com/office/drawing/2010/main" val="0"/>
+                        </a:ext>
+                      </a:extLst>
+                    </a:blip>
+                    <a:srcRect/>
+                    <a:stretch>
+                      <a:fillRect/>
+                    </a:stretch>
+                  </pic:blipFill>
+                  <pic:spPr bwMode="auto">
+                    <a:xfrm>
+                      <a:off x="0" y="0"/>
+                      <a:ext cx="4114800" cy="1026795"/>
+                    </a:xfrm>
+                    <a:prstGeom prst="rect">
+                      <a:avLst/>
+                    </a:prstGeom>
+                    <a:noFill/>
+                    <a:ln>
+                      <a:noFill/>
+                    </a:ln>
+                  </pic:spPr>
+                </pic:pic>
+              </a:graphicData>
+            </a:graphic>
+          </wp:inline>
+        </w:drawing>
+      </w:r>
+    </w:p>
+    <w:p>
+      <w:r>
+        <w:rPr>
+          <w:noProof/>
+        </w:rPr>
+        <w:drawing>
+          <wp:inline distT="0" distB="0" distL="0" distR="0">
+            <wp:extent cx="4184015" cy="1017905"/>
+            <wp:effectExtent l="0" t="0" r="6985" b="0"/>
+            <wp:docPr id="24" name="Picture 24"/>
+            <wp:cNvGraphicFramePr>
+              <a:graphicFrameLocks xmlns:a="http://schemas.openxmlformats.org/drawingml/2006/main" noChangeAspect="1"/>
+            </wp:cNvGraphicFramePr>
+            <a:graphic xmlns:a="http://schemas.openxmlformats.org/drawingml/2006/main">
+              <a:graphicData uri="http://schemas.openxmlformats.org/drawingml/2006/picture">
+                <pic:pic xmlns:pic="http://schemas.openxmlformats.org/drawingml/2006/picture">
+                  <pic:nvPicPr>
+                    <pic:cNvPr id="0" name="Picture 21"/>
+                    <pic:cNvPicPr>
+                      <a:picLocks noChangeAspect="1" noChangeArrowheads="1"/>
+                    </pic:cNvPicPr>
+                  </pic:nvPicPr>
+                  <pic:blipFill>
+                    <a:blip r:embed="rId18">
+                      <a:extLst>
+                        <a:ext uri="{28A0092B-C50C-407E-A947-70E740481C1C}">
+                          <a14:useLocalDpi xmlns:a14="http://schemas.microsoft.com/office/drawing/2010/main" val="0"/>
+                        </a:ext>
+                      </a:extLst>
+                    </a:blip>
+                    <a:srcRect/>
+                    <a:stretch>
+                      <a:fillRect/>
+                    </a:stretch>
+                  </pic:blipFill>
+                  <pic:spPr bwMode="auto">
+                    <a:xfrm>
+                      <a:off x="0" y="0"/>
+                      <a:ext cx="4184015" cy="1017905"/>
+                    </a:xfrm>
+                    <a:prstGeom prst="rect">
+                      <a:avLst/>
+                    </a:prstGeom>
+                    <a:noFill/>
+                    <a:ln>
+                      <a:noFill/>
+                    </a:ln>
+                  </pic:spPr>
+                </pic:pic>
+              </a:graphicData>
+            </a:graphic>
+          </wp:inline>
+        </w:drawing>
+      </w:r>
+    </w:p>
+    <w:p/>
+    <w:p>
+      <w:pPr>
+        <w:rPr>
+          <w:sz w:val="28"/>
+          <w:szCs w:val="28"/>
+        </w:rPr>
+      </w:pPr>
+      <w:r>
+        <w:rPr>
+          <w:sz w:val="28"/>
+          <w:szCs w:val="28"/>
+        </w:rPr>
+        <w:t>Random Forest - N=</w:t>
+      </w:r>
+      <w:r>
+        <w:rPr>
+          <w:sz w:val="28"/>
+          <w:szCs w:val="28"/>
+        </w:rPr>
+        <w:t>30, M=15</w:t>
+      </w:r>
+      <w:r>
+        <w:rPr>
+          <w:sz w:val="28"/>
+          <w:szCs w:val="28"/>
+        </w:rPr>
+        <w:t>, F=2</w:t>
+      </w:r>
+    </w:p>
+    <w:tbl>
+      <w:tblPr>
+        <w:tblStyle w:val="TableGrid"/>
+        <w:tblW w:w="0" w:type="auto"/>
+        <w:tblLook w:val="04A0" w:firstRow="1" w:lastRow="0" w:firstColumn="1" w:lastColumn="0" w:noHBand="0" w:noVBand="1"/>
+      </w:tblPr>
+      <w:tblGrid>
+        <w:gridCol w:w="1435"/>
+        <w:gridCol w:w="1800"/>
+        <w:gridCol w:w="1800"/>
+      </w:tblGrid>
+      <w:tr>
+        <w:tc>
+          <w:tcPr>
+            <w:tcW w:w="1435" w:type="dxa"/>
+          </w:tcPr>
+          <w:p/>
+        </w:tc>
+        <w:tc>
+          <w:tcPr>
+            <w:tcW w:w="1800" w:type="dxa"/>
+            <w:vAlign w:val="center"/>
+          </w:tcPr>
+          <w:p>
+            <w:pPr>
+              <w:jc w:val="center"/>
+            </w:pPr>
+            <w:r>
+              <w:t>Accuracy %</w:t>
+            </w:r>
+          </w:p>
+        </w:tc>
+        <w:tc>
+          <w:tcPr>
+            <w:tcW w:w="1800" w:type="dxa"/>
+            <w:vAlign w:val="center"/>
+          </w:tcPr>
+          <w:p>
+            <w:pPr>
+              <w:jc w:val="center"/>
+            </w:pPr>
+            <w:r>
+              <w:t>Error Rate %</w:t>
+            </w:r>
+          </w:p>
+        </w:tc>
+      </w:tr>
+      <w:tr>
+        <w:tc>
+          <w:tcPr>
+            <w:tcW w:w="1435" w:type="dxa"/>
+          </w:tcPr>
+          <w:p>
+            <w:r>
+              <w:t>Auto Data</w:t>
+            </w:r>
+          </w:p>
+        </w:tc>
+        <w:tc>
+          <w:tcPr>
+            <w:tcW w:w="1800" w:type="dxa"/>
+            <w:vAlign w:val="center"/>
+          </w:tcPr>
+          <w:p>
+            <w:pPr>
+              <w:jc w:val="center"/>
+            </w:pPr>
+            <w:r>
+              <w:t>40</w:t>
+            </w:r>
+            <w:r>
+              <w:t>-</w:t>
+            </w:r>
+            <w:r>
+              <w:t>45</w:t>
+            </w:r>
+          </w:p>
+        </w:tc>
+        <w:tc>
+          <w:tcPr>
+            <w:tcW w:w="1800" w:type="dxa"/>
+            <w:vAlign w:val="center"/>
+          </w:tcPr>
+          <w:p>
+            <w:pPr>
+              <w:jc w:val="center"/>
+            </w:pPr>
+            <w:r>
+              <w:t>65-60</w:t>
+            </w:r>
+          </w:p>
+        </w:tc>
+      </w:tr>
+      <w:tr>
+        <w:tc>
+          <w:tcPr>
+            <w:tcW w:w="1435" w:type="dxa"/>
+          </w:tcPr>
+          <w:p>
+            <w:r>
+              <w:lastRenderedPageBreak/>
+              <w:t>Titanic</w:t>
+            </w:r>
+          </w:p>
+        </w:tc>
+        <w:tc>
+          <w:tcPr>
+            <w:tcW w:w="1800" w:type="dxa"/>
+            <w:vAlign w:val="center"/>
+          </w:tcPr>
+          <w:p>
+            <w:pPr>
+              <w:jc w:val="center"/>
+            </w:pPr>
+            <w:r>
+              <w:t>73-80</w:t>
+            </w:r>
+          </w:p>
+        </w:tc>
+        <w:tc>
+          <w:tcPr>
+            <w:tcW w:w="1800" w:type="dxa"/>
+            <w:vAlign w:val="center"/>
+          </w:tcPr>
+          <w:p>
+            <w:pPr>
+              <w:jc w:val="center"/>
+            </w:pPr>
+            <w:r>
+              <w:t>20-27</w:t>
+            </w:r>
+          </w:p>
+        </w:tc>
+      </w:tr>
+      <w:tr>
+        <w:tc>
+          <w:tcPr>
+            <w:tcW w:w="1435" w:type="dxa"/>
+          </w:tcPr>
+          <w:p>
+            <w:r>
+              <w:t>Wisconsin</w:t>
+            </w:r>
+          </w:p>
+        </w:tc>
+        <w:tc>
+          <w:tcPr>
+            <w:tcW w:w="1800" w:type="dxa"/>
+            <w:vAlign w:val="center"/>
+          </w:tcPr>
+          <w:p>
+            <w:pPr>
+              <w:jc w:val="center"/>
+            </w:pPr>
+            <w:r>
+              <w:t>96-98</w:t>
+            </w:r>
+          </w:p>
+        </w:tc>
+        <w:tc>
+          <w:tcPr>
+            <w:tcW w:w="1800" w:type="dxa"/>
+            <w:vAlign w:val="center"/>
+          </w:tcPr>
+          <w:p>
+            <w:pPr>
+              <w:jc w:val="center"/>
+            </w:pPr>
+            <w:r>
+              <w:t>2-4</w:t>
+            </w:r>
+          </w:p>
+        </w:tc>
+      </w:tr>
+    </w:tbl>
+    <w:p/>
+    <w:p>
+      <w:r>
+        <w:rPr>
+          <w:noProof/>
+        </w:rPr>
+        <w:drawing>
+          <wp:inline distT="0" distB="0" distL="0" distR="0">
+            <wp:extent cx="5943600" cy="2001520"/>
+            <wp:effectExtent l="0" t="0" r="0" b="0"/>
+            <wp:docPr id="15" name="Picture 15"/>
+            <wp:cNvGraphicFramePr>
+              <a:graphicFrameLocks xmlns:a="http://schemas.openxmlformats.org/drawingml/2006/main" noChangeAspect="1"/>
+            </wp:cNvGraphicFramePr>
+            <a:graphic xmlns:a="http://schemas.openxmlformats.org/drawingml/2006/main">
+              <a:graphicData uri="http://schemas.openxmlformats.org/drawingml/2006/picture">
+                <pic:pic xmlns:pic="http://schemas.openxmlformats.org/drawingml/2006/picture">
+                  <pic:nvPicPr>
+                    <pic:cNvPr id="0" name="Picture 12"/>
+                    <pic:cNvPicPr>
+                      <a:picLocks noChangeAspect="1" noChangeArrowheads="1"/>
+                    </pic:cNvPicPr>
+                  </pic:nvPicPr>
+                  <pic:blipFill>
+                    <a:blip r:embed="rId19">
+                      <a:extLst>
+                        <a:ext uri="{28A0092B-C50C-407E-A947-70E740481C1C}">
+                          <a14:useLocalDpi xmlns:a14="http://schemas.microsoft.com/office/drawing/2010/main" val="0"/>
+                        </a:ext>
+                      </a:extLst>
+                    </a:blip>
+                    <a:srcRect/>
+                    <a:stretch>
+                      <a:fillRect/>
+                    </a:stretch>
+                  </pic:blipFill>
+                  <pic:spPr bwMode="auto">
+                    <a:xfrm>
+                      <a:off x="0" y="0"/>
+                      <a:ext cx="5943600" cy="2001520"/>
+                    </a:xfrm>
+                    <a:prstGeom prst="rect">
+                      <a:avLst/>
+                    </a:prstGeom>
+                    <a:noFill/>
+                    <a:ln>
+                      <a:noFill/>
+                    </a:ln>
+                  </pic:spPr>
+                </pic:pic>
+              </a:graphicData>
+            </a:graphic>
+          </wp:inline>
+        </w:drawing>
+      </w:r>
+    </w:p>
+    <w:p>
+      <w:r>
+        <w:rPr>
+          <w:noProof/>
+        </w:rPr>
+        <w:drawing>
+          <wp:inline distT="0" distB="0" distL="0" distR="0">
+            <wp:extent cx="4080510" cy="1017905"/>
+            <wp:effectExtent l="0" t="0" r="0" b="0"/>
+            <wp:docPr id="20" name="Picture 20"/>
+            <wp:cNvGraphicFramePr>
+              <a:graphicFrameLocks xmlns:a="http://schemas.openxmlformats.org/drawingml/2006/main" noChangeAspect="1"/>
+            </wp:cNvGraphicFramePr>
+            <a:graphic xmlns:a="http://schemas.openxmlformats.org/drawingml/2006/main">
+              <a:graphicData uri="http://schemas.openxmlformats.org/drawingml/2006/picture">
+                <pic:pic xmlns:pic="http://schemas.openxmlformats.org/drawingml/2006/picture">
+                  <pic:nvPicPr>
+                    <pic:cNvPr id="0" name="Picture 17"/>
+                    <pic:cNvPicPr>
+                      <a:picLocks noChangeAspect="1" noChangeArrowheads="1"/>
+                    </pic:cNvPicPr>
+                  </pic:nvPicPr>
+                  <pic:blipFill>
+                    <a:blip r:embed="rId20">
+                      <a:extLst>
+                        <a:ext uri="{28A0092B-C50C-407E-A947-70E740481C1C}">
+                          <a14:useLocalDpi xmlns:a14="http://schemas.microsoft.com/office/drawing/2010/main" val="0"/>
+                        </a:ext>
+                      </a:extLst>
+                    </a:blip>
+                    <a:srcRect/>
+                    <a:stretch>
+                      <a:fillRect/>
+                    </a:stretch>
+                  </pic:blipFill>
+                  <pic:spPr bwMode="auto">
+                    <a:xfrm>
+                      <a:off x="0" y="0"/>
+                      <a:ext cx="4080510" cy="1017905"/>
+                    </a:xfrm>
+                    <a:prstGeom prst="rect">
+                      <a:avLst/>
+                    </a:prstGeom>
+                    <a:noFill/>
+                    <a:ln>
+                      <a:noFill/>
+                    </a:ln>
+                  </pic:spPr>
+                </pic:pic>
+              </a:graphicData>
+            </a:graphic>
+          </wp:inline>
+        </w:drawing>
+      </w:r>
+    </w:p>
+    <w:p>
+      <w:r>
+        <w:rPr>
+          <w:noProof/>
+        </w:rPr>
+        <w:drawing>
+          <wp:inline distT="0" distB="0" distL="0" distR="0">
+            <wp:extent cx="4184015" cy="1017905"/>
+            <wp:effectExtent l="0" t="0" r="6985" b="0"/>
+            <wp:docPr id="25" name="Picture 25"/>
+            <wp:cNvGraphicFramePr>
+              <a:graphicFrameLocks xmlns:a="http://schemas.openxmlformats.org/drawingml/2006/main" noChangeAspect="1"/>
+            </wp:cNvGraphicFramePr>
+            <a:graphic xmlns:a="http://schemas.openxmlformats.org/drawingml/2006/main">
+              <a:graphicData uri="http://schemas.openxmlformats.org/drawingml/2006/picture">
+                <pic:pic xmlns:pic="http://schemas.openxmlformats.org/drawingml/2006/picture">
+                  <pic:nvPicPr>
+                    <pic:cNvPr id="0" name="Picture 22"/>
+                    <pic:cNvPicPr>
+                      <a:picLocks noChangeAspect="1" noChangeArrowheads="1"/>
+                    </pic:cNvPicPr>
+                  </pic:nvPicPr>
+                  <pic:blipFill>
+                    <a:blip r:embed="rId21">
+                      <a:extLst>
+                        <a:ext uri="{28A0092B-C50C-407E-A947-70E740481C1C}">
+                          <a14:useLocalDpi xmlns:a14="http://schemas.microsoft.com/office/drawing/2010/main" val="0"/>
+                        </a:ext>
+                      </a:extLst>
+                    </a:blip>
+                    <a:srcRect/>
+                    <a:stretch>
+                      <a:fillRect/>
+                    </a:stretch>
+                  </pic:blipFill>
+                  <pic:spPr bwMode="auto">
+                    <a:xfrm>
+                      <a:off x="0" y="0"/>
+                      <a:ext cx="4184015" cy="1017905"/>
+                    </a:xfrm>
+                    <a:prstGeom prst="rect">
+                      <a:avLst/>
+                    </a:prstGeom>
+                    <a:noFill/>
+                    <a:ln>
+                      <a:noFill/>
+                    </a:ln>
+                  </pic:spPr>
+                </pic:pic>
+              </a:graphicData>
+            </a:graphic>
+          </wp:inline>
+        </w:drawing>
+      </w:r>
+    </w:p>
+    <w:p/>
+    <w:p>
+      <w:pPr>
+        <w:rPr>
+          <w:sz w:val="28"/>
+          <w:szCs w:val="28"/>
+        </w:rPr>
+      </w:pPr>
+      <w:r>
+        <w:rPr>
+          <w:sz w:val="28"/>
+          <w:szCs w:val="28"/>
+        </w:rPr>
+        <w:t>Random Forest - N=</w:t>
+      </w:r>
+      <w:r>
+        <w:rPr>
+          <w:sz w:val="28"/>
+          <w:szCs w:val="28"/>
+        </w:rPr>
+        <w:t>50, M=5</w:t>
+      </w:r>
+      <w:r>
+        <w:rPr>
+          <w:sz w:val="28"/>
+          <w:szCs w:val="28"/>
+        </w:rPr>
+        <w:t>, F=2</w:t>
+      </w:r>
+    </w:p>
+    <w:tbl>
+      <w:tblPr>
+        <w:tblStyle w:val="TableGrid"/>
+        <w:tblW w:w="0" w:type="auto"/>
+        <w:tblLook w:val="04A0" w:firstRow="1" w:lastRow="0" w:firstColumn="1" w:lastColumn="0" w:noHBand="0" w:noVBand="1"/>
+      </w:tblPr>
+      <w:tblGrid>
+        <w:gridCol w:w="1435"/>
+        <w:gridCol w:w="1800"/>
+        <w:gridCol w:w="1800"/>
+      </w:tblGrid>
+      <w:tr>
+        <w:tc>
+          <w:tcPr>
+            <w:tcW w:w="1435" w:type="dxa"/>
+          </w:tcPr>
+          <w:p/>
+        </w:tc>
+        <w:tc>
+          <w:tcPr>
+            <w:tcW w:w="1800" w:type="dxa"/>
+            <w:vAlign w:val="center"/>
+          </w:tcPr>
+          <w:p>
+            <w:pPr>
+              <w:jc w:val="center"/>
+            </w:pPr>
+            <w:r>
+              <w:t>Accuracy %</w:t>
+            </w:r>
+          </w:p>
+        </w:tc>
+        <w:tc>
+          <w:tcPr>
+            <w:tcW w:w="1800" w:type="dxa"/>
+            <w:vAlign w:val="center"/>
+          </w:tcPr>
+          <w:p>
+            <w:pPr>
+              <w:jc w:val="center"/>
+            </w:pPr>
+            <w:r>
+              <w:t>Error Rate %</w:t>
+            </w:r>
+          </w:p>
+        </w:tc>
+      </w:tr>
+      <w:tr>
+        <w:tc>
+          <w:tcPr>
+            <w:tcW w:w="1435" w:type="dxa"/>
+          </w:tcPr>
+          <w:p>
+            <w:r>
+              <w:t>Auto Data</w:t>
+            </w:r>
+          </w:p>
+        </w:tc>
+        <w:tc>
+          <w:tcPr>
+            <w:tcW w:w="1800" w:type="dxa"/>
+            <w:vAlign w:val="center"/>
+          </w:tcPr>
+          <w:p>
+            <w:pPr>
+              <w:jc w:val="center"/>
+            </w:pPr>
+            <w:r>
+              <w:t>28-40</w:t>
+            </w:r>
+          </w:p>
+        </w:tc>
+        <w:tc>
+          <w:tcPr>
+            <w:tcW w:w="1800" w:type="dxa"/>
+            <w:vAlign w:val="center"/>
+          </w:tcPr>
+          <w:p>
+            <w:pPr>
+              <w:jc w:val="center"/>
+            </w:pPr>
+            <w:r>
+              <w:t>60-72</w:t>
+            </w:r>
+          </w:p>
+        </w:tc>
+      </w:tr>
+      <w:tr>
+        <w:tc>
+          <w:tcPr>
+            <w:tcW w:w="1435" w:type="dxa"/>
+          </w:tcPr>
+          <w:p>
+            <w:r>
+              <w:t>Titanic</w:t>
+            </w:r>
+          </w:p>
+        </w:tc>
+        <w:tc>
+          <w:tcPr>
+            <w:tcW w:w="1800" w:type="dxa"/>
+            <w:vAlign w:val="center"/>
+          </w:tcPr>
+          <w:p>
+            <w:pPr>
+              <w:jc w:val="center"/>
+            </w:pPr>
+            <w:r>
+              <w:t>71-74</w:t>
+            </w:r>
+          </w:p>
+        </w:tc>
+        <w:tc>
+          <w:tcPr>
+            <w:tcW w:w="1800" w:type="dxa"/>
+            <w:vAlign w:val="center"/>
+          </w:tcPr>
+          <w:p>
+            <w:pPr>
+              <w:jc w:val="center"/>
+            </w:pPr>
+            <w:r>
+              <w:t>26-29</w:t>
+            </w:r>
+          </w:p>
+        </w:tc>
+      </w:tr>
+      <w:tr>
+        <w:tc>
+          <w:tcPr>
+            <w:tcW w:w="1435" w:type="dxa"/>
+          </w:tcPr>
+          <w:p>
+            <w:r>
+              <w:t>Wisconsin</w:t>
+            </w:r>
+          </w:p>
+        </w:tc>
+        <w:tc>
+          <w:tcPr>
+            <w:tcW w:w="1800" w:type="dxa"/>
+            <w:vAlign w:val="center"/>
+          </w:tcPr>
+          <w:p>
+            <w:pPr>
+              <w:jc w:val="center"/>
+            </w:pPr>
+            <w:r>
+              <w:t>96-98</w:t>
+            </w:r>
+          </w:p>
+        </w:tc>
+        <w:tc>
+          <w:tcPr>
+            <w:tcW w:w="1800" w:type="dxa"/>
+            <w:vAlign w:val="center"/>
+          </w:tcPr>
+          <w:p>
+            <w:pPr>
+              <w:jc w:val="center"/>
+            </w:pPr>
+            <w:r>
+              <w:t>2-4</w:t>
+            </w:r>
+          </w:p>
+        </w:tc>
+      </w:tr>
+    </w:tbl>
+    <w:p/>
+    <w:p>
+      <w:r>
+        <w:rPr>
+          <w:noProof/>
+        </w:rPr>
+        <w:lastRenderedPageBreak/>
+        <w:drawing>
+          <wp:inline distT="0" distB="0" distL="0" distR="0">
+            <wp:extent cx="5943600" cy="2044700"/>
+            <wp:effectExtent l="0" t="0" r="0" b="0"/>
+            <wp:docPr id="16" name="Picture 16"/>
+            <wp:cNvGraphicFramePr>
+              <a:graphicFrameLocks xmlns:a="http://schemas.openxmlformats.org/drawingml/2006/main" noChangeAspect="1"/>
+            </wp:cNvGraphicFramePr>
+            <a:graphic xmlns:a="http://schemas.openxmlformats.org/drawingml/2006/main">
+              <a:graphicData uri="http://schemas.openxmlformats.org/drawingml/2006/picture">
+                <pic:pic xmlns:pic="http://schemas.openxmlformats.org/drawingml/2006/picture">
+                  <pic:nvPicPr>
+                    <pic:cNvPr id="0" name="Picture 13"/>
+                    <pic:cNvPicPr>
+                      <a:picLocks noChangeAspect="1" noChangeArrowheads="1"/>
+                    </pic:cNvPicPr>
+                  </pic:nvPicPr>
+                  <pic:blipFill>
+                    <a:blip r:embed="rId22">
+                      <a:extLst>
+                        <a:ext uri="{28A0092B-C50C-407E-A947-70E740481C1C}">
+                          <a14:useLocalDpi xmlns:a14="http://schemas.microsoft.com/office/drawing/2010/main" val="0"/>
+                        </a:ext>
+                      </a:extLst>
+                    </a:blip>
+                    <a:srcRect/>
+                    <a:stretch>
+                      <a:fillRect/>
+                    </a:stretch>
+                  </pic:blipFill>
+                  <pic:spPr bwMode="auto">
+                    <a:xfrm>
+                      <a:off x="0" y="0"/>
+                      <a:ext cx="5943600" cy="2044700"/>
+                    </a:xfrm>
+                    <a:prstGeom prst="rect">
+                      <a:avLst/>
+                    </a:prstGeom>
+                    <a:noFill/>
+                    <a:ln>
+                      <a:noFill/>
+                    </a:ln>
+                  </pic:spPr>
+                </pic:pic>
+              </a:graphicData>
+            </a:graphic>
+          </wp:inline>
+        </w:drawing>
+      </w:r>
+    </w:p>
+    <w:p>
+      <w:r>
+        <w:rPr>
+          <w:noProof/>
+        </w:rPr>
+        <w:drawing>
+          <wp:inline distT="0" distB="0" distL="0" distR="0">
+            <wp:extent cx="4105910" cy="1026795"/>
+            <wp:effectExtent l="0" t="0" r="8890" b="1905"/>
+            <wp:docPr id="21" name="Picture 21"/>
+            <wp:cNvGraphicFramePr>
+              <a:graphicFrameLocks xmlns:a="http://schemas.openxmlformats.org/drawingml/2006/main" noChangeAspect="1"/>
+            </wp:cNvGraphicFramePr>
+            <a:graphic xmlns:a="http://schemas.openxmlformats.org/drawingml/2006/main">
+              <a:graphicData uri="http://schemas.openxmlformats.org/drawingml/2006/picture">
+                <pic:pic xmlns:pic="http://schemas.openxmlformats.org/drawingml/2006/picture">
+                  <pic:nvPicPr>
+                    <pic:cNvPr id="0" name="Picture 18"/>
+                    <pic:cNvPicPr>
+                      <a:picLocks noChangeAspect="1" noChangeArrowheads="1"/>
+                    </pic:cNvPicPr>
+                  </pic:nvPicPr>
+                  <pic:blipFill>
+                    <a:blip r:embed="rId23">
+                      <a:extLst>
+                        <a:ext uri="{28A0092B-C50C-407E-A947-70E740481C1C}">
+                          <a14:useLocalDpi xmlns:a14="http://schemas.microsoft.com/office/drawing/2010/main" val="0"/>
+                        </a:ext>
+                      </a:extLst>
+                    </a:blip>
+                    <a:srcRect/>
+                    <a:stretch>
+                      <a:fillRect/>
+                    </a:stretch>
+                  </pic:blipFill>
+                  <pic:spPr bwMode="auto">
+                    <a:xfrm>
+                      <a:off x="0" y="0"/>
+                      <a:ext cx="4105910" cy="1026795"/>
+                    </a:xfrm>
+                    <a:prstGeom prst="rect">
+                      <a:avLst/>
+                    </a:prstGeom>
+                    <a:noFill/>
+                    <a:ln>
+                      <a:noFill/>
+                    </a:ln>
+                  </pic:spPr>
+                </pic:pic>
+              </a:graphicData>
+            </a:graphic>
+          </wp:inline>
+        </w:drawing>
+      </w:r>
+    </w:p>
+    <w:p>
+      <w:r>
+        <w:rPr>
+          <w:noProof/>
+        </w:rPr>
+        <w:drawing>
+          <wp:inline distT="0" distB="0" distL="0" distR="0">
+            <wp:extent cx="4184015" cy="1009015"/>
+            <wp:effectExtent l="0" t="0" r="6985" b="635"/>
+            <wp:docPr id="26" name="Picture 26"/>
+            <wp:cNvGraphicFramePr>
+              <a:graphicFrameLocks xmlns:a="http://schemas.openxmlformats.org/drawingml/2006/main" noChangeAspect="1"/>
+            </wp:cNvGraphicFramePr>
+            <a:graphic xmlns:a="http://schemas.openxmlformats.org/drawingml/2006/main">
+              <a:graphicData uri="http://schemas.openxmlformats.org/drawingml/2006/picture">
+                <pic:pic xmlns:pic="http://schemas.openxmlformats.org/drawingml/2006/picture">
+                  <pic:nvPicPr>
+                    <pic:cNvPr id="0" name="Picture 23"/>
+                    <pic:cNvPicPr>
+                      <a:picLocks noChangeAspect="1" noChangeArrowheads="1"/>
+                    </pic:cNvPicPr>
+                  </pic:nvPicPr>
+                  <pic:blipFill>
+                    <a:blip r:embed="rId24">
+                      <a:extLst>
+                        <a:ext uri="{28A0092B-C50C-407E-A947-70E740481C1C}">
+                          <a14:useLocalDpi xmlns:a14="http://schemas.microsoft.com/office/drawing/2010/main" val="0"/>
+                        </a:ext>
+                      </a:extLst>
+                    </a:blip>
+                    <a:srcRect/>
+                    <a:stretch>
+                      <a:fillRect/>
+                    </a:stretch>
+                  </pic:blipFill>
+                  <pic:spPr bwMode="auto">
+                    <a:xfrm>
+                      <a:off x="0" y="0"/>
+                      <a:ext cx="4184015" cy="1009015"/>
+                    </a:xfrm>
+                    <a:prstGeom prst="rect">
+                      <a:avLst/>
+                    </a:prstGeom>
+                    <a:noFill/>
+                    <a:ln>
+                      <a:noFill/>
+                    </a:ln>
+                  </pic:spPr>
+                </pic:pic>
+              </a:graphicData>
+            </a:graphic>
+          </wp:inline>
+        </w:drawing>
+      </w:r>
+    </w:p>
+    <w:p/>
     <w:sectPr>
       <w:pgSz w:w="12240" w:h="15840"/>
       <w:pgMar w:top="1440" w:right="1440" w:bottom="1440" w:left="1440" w:header="720" w:footer="720" w:gutter="0"/>

</xml_diff>

<commit_message>
added new data text file we need
and an old doc commit i forgot to do, just in case
</commit_message>
<xml_diff>
--- a/hw6.docx
+++ b/hw6.docx
@@ -219,15 +219,39 @@
       <w:r>
         <w:t xml:space="preserve"> normal decision tree for comparison.</w:t>
       </w:r>
+      <w:r>
+        <w:t xml:space="preserve"> The most accurate tree for the Wisconsin data was created with N=200,</w:t>
+      </w:r>
+      <w:r>
+        <w:t xml:space="preserve"> </w:t>
+      </w:r>
+      <w:r>
+        <w:t>M=7,</w:t>
+      </w:r>
+      <w:r>
+        <w:t xml:space="preserve"> </w:t>
+      </w:r>
+      <w:r>
+        <w:t>F=3, specifying the three best trees out of the 200 created using the random forests method with</w:t>
+      </w:r>
+      <w:r>
+        <w:t xml:space="preserve"> attribute</w:t>
+      </w:r>
+      <w:r>
+        <w:t xml:space="preserve"> </w:t>
+      </w:r>
+      <w:r>
+        <w:t>subset size 3,</w:t>
+      </w:r>
     </w:p>
     <w:p/>
     <w:p>
       <w:bookmarkStart w:id="0" w:name="_GoBack"/>
       <w:bookmarkEnd w:id="0"/>
     </w:p>
-    <w:p>
-      <w:r>
-        <w:lastRenderedPageBreak/>
+    <w:p/>
+    <w:p>
+      <w:r>
         <w:t>Test Results:</w:t>
       </w:r>
     </w:p>
@@ -681,6 +705,7 @@
           </w:tcPr>
           <w:p>
             <w:r>
+              <w:lastRenderedPageBreak/>
               <w:t>Wisconsin</w:t>
             </w:r>
           </w:p>
@@ -720,7 +745,6 @@
         <w:rPr>
           <w:noProof/>
         </w:rPr>
-        <w:lastRenderedPageBreak/>
         <w:drawing>
           <wp:inline distT="0" distB="0" distL="0" distR="0">
             <wp:extent cx="4209415" cy="914400"/>
@@ -989,10 +1013,7 @@
               <w:jc w:val="center"/>
             </w:pPr>
             <w:r>
-              <w:t>59</w:t>
-            </w:r>
-            <w:r>
-              <w:t>-67</w:t>
+              <w:t>59-67</w:t>
             </w:r>
           </w:p>
         </w:tc>
@@ -1281,21 +1302,7 @@
           <w:sz w:val="28"/>
           <w:szCs w:val="28"/>
         </w:rPr>
-        <w:t>Random Forest - N=</w:t>
-      </w:r>
-      <w:r>
-        <w:rPr>
-          <w:sz w:val="28"/>
-          <w:szCs w:val="28"/>
-        </w:rPr>
-        <w:t>10, M=8</w:t>
-      </w:r>
-      <w:r>
-        <w:rPr>
-          <w:sz w:val="28"/>
-          <w:szCs w:val="28"/>
-        </w:rPr>
-        <w:t>, F=2</w:t>
+        <w:t>Random Forest - N=10, M=8, F=2</w:t>
       </w:r>
     </w:p>
     <w:tbl>
@@ -1649,21 +1656,7 @@
           <w:sz w:val="28"/>
           <w:szCs w:val="28"/>
         </w:rPr>
-        <w:t>Random Forest - N=1</w:t>
-      </w:r>
-      <w:r>
-        <w:rPr>
-          <w:sz w:val="28"/>
-          <w:szCs w:val="28"/>
-        </w:rPr>
-        <w:t>5, M=3</w:t>
-      </w:r>
-      <w:r>
-        <w:rPr>
-          <w:sz w:val="28"/>
-          <w:szCs w:val="28"/>
-        </w:rPr>
-        <w:t>, F=2</w:t>
+        <w:t>Random Forest - N=15, M=3, F=2</w:t>
       </w:r>
     </w:p>
     <w:tbl>
@@ -2019,21 +2012,7 @@
           <w:sz w:val="28"/>
           <w:szCs w:val="28"/>
         </w:rPr>
-        <w:t>Random Forest - N=</w:t>
-      </w:r>
-      <w:r>
-        <w:rPr>
-          <w:sz w:val="28"/>
-          <w:szCs w:val="28"/>
-        </w:rPr>
-        <w:t>30, M=15</w:t>
-      </w:r>
-      <w:r>
-        <w:rPr>
-          <w:sz w:val="28"/>
-          <w:szCs w:val="28"/>
-        </w:rPr>
-        <w:t>, F=2</w:t>
+        <w:t>Random Forest - N=30, M=15, F=2</w:t>
       </w:r>
     </w:p>
     <w:tbl>
@@ -2390,21 +2369,7 @@
           <w:sz w:val="28"/>
           <w:szCs w:val="28"/>
         </w:rPr>
-        <w:t>Random Forest - N=</w:t>
-      </w:r>
-      <w:r>
-        <w:rPr>
-          <w:sz w:val="28"/>
-          <w:szCs w:val="28"/>
-        </w:rPr>
-        <w:t>50, M=5</w:t>
-      </w:r>
-      <w:r>
-        <w:rPr>
-          <w:sz w:val="28"/>
-          <w:szCs w:val="28"/>
-        </w:rPr>
-        <w:t>, F=2</w:t>
+        <w:t>Random Forest - N=50, M=5, F=2</w:t>
       </w:r>
     </w:p>
     <w:tbl>

</xml_diff>